<commit_message>
Final Report for project
Updated load section to add subset ascii file
</commit_message>
<xml_diff>
--- a/arke_project_proposal_results.docx
+++ b/arke_project_proposal_results.docx
@@ -444,25 +444,7 @@
           <w:sz w:val="24"/>
           <w:szCs w:val="24"/>
         </w:rPr>
-        <w:t xml:space="preserve">3 tables in </w:t>
-      </w:r>
-      <w:proofErr w:type="spellStart"/>
-      <w:r>
-        <w:rPr>
-          <w:rFonts w:ascii="Times New Roman" w:eastAsia="Times New Roman" w:hAnsi="Times New Roman" w:cs="Times New Roman"/>
-          <w:sz w:val="24"/>
-          <w:szCs w:val="24"/>
-        </w:rPr>
-        <w:t>pgAdmin</w:t>
-      </w:r>
-      <w:proofErr w:type="spellEnd"/>
-      <w:r>
-        <w:rPr>
-          <w:rFonts w:ascii="Times New Roman" w:eastAsia="Times New Roman" w:hAnsi="Times New Roman" w:cs="Times New Roman"/>
-          <w:sz w:val="24"/>
-          <w:szCs w:val="24"/>
-        </w:rPr>
-        <w:t xml:space="preserve"> for historical stocks, historical stock prices and current market value.</w:t>
+        <w:t>3 tables in pgAdmin for historical stocks, historical stock prices and current market value.</w:t>
       </w:r>
     </w:p>
     <w:p>
@@ -502,15 +484,7 @@
           <w:sz w:val="32"/>
           <w:szCs w:val="32"/>
         </w:rPr>
-        <w:t xml:space="preserve">Project </w:t>
-      </w:r>
-      <w:r>
-        <w:rPr>
-          <w:rFonts w:ascii="Times New Roman" w:eastAsia="Times New Roman" w:hAnsi="Times New Roman" w:cs="Times New Roman"/>
-          <w:sz w:val="32"/>
-          <w:szCs w:val="32"/>
-        </w:rPr>
-        <w:t>Results</w:t>
+        <w:t>Project Results</w:t>
       </w:r>
     </w:p>
     <w:p>
@@ -644,25 +618,7 @@
           <w:sz w:val="24"/>
           <w:szCs w:val="24"/>
         </w:rPr>
-        <w:t xml:space="preserve">The name was changed to </w:t>
-      </w:r>
-      <w:proofErr w:type="spellStart"/>
-      <w:r>
-        <w:rPr>
-          <w:rFonts w:ascii="Times New Roman" w:eastAsia="Times New Roman" w:hAnsi="Times New Roman" w:cs="Times New Roman"/>
-          <w:sz w:val="24"/>
-          <w:szCs w:val="24"/>
-        </w:rPr>
-        <w:t>firm_name</w:t>
-      </w:r>
-      <w:proofErr w:type="spellEnd"/>
-      <w:r>
-        <w:rPr>
-          <w:rFonts w:ascii="Times New Roman" w:eastAsia="Times New Roman" w:hAnsi="Times New Roman" w:cs="Times New Roman"/>
-          <w:sz w:val="24"/>
-          <w:szCs w:val="24"/>
-        </w:rPr>
-        <w:t xml:space="preserve"> to make it clearer and eliminate ambiguity</w:t>
+        <w:t>The name was changed to firm_name to make it clearer and eliminate ambiguity</w:t>
       </w:r>
     </w:p>
     <w:p>
@@ -742,41 +698,7 @@
           <w:sz w:val="24"/>
           <w:szCs w:val="24"/>
         </w:rPr>
-        <w:t>Create</w:t>
-      </w:r>
-      <w:r>
-        <w:rPr>
-          <w:rFonts w:ascii="Times New Roman" w:eastAsia="Times New Roman" w:hAnsi="Times New Roman" w:cs="Times New Roman"/>
-          <w:sz w:val="24"/>
-          <w:szCs w:val="24"/>
-        </w:rPr>
-        <w:t>d</w:t>
-      </w:r>
-      <w:r>
-        <w:rPr>
-          <w:rFonts w:ascii="Times New Roman" w:eastAsia="Times New Roman" w:hAnsi="Times New Roman" w:cs="Times New Roman"/>
-          <w:sz w:val="24"/>
-          <w:szCs w:val="24"/>
-        </w:rPr>
-        <w:t xml:space="preserve"> 3 tables in </w:t>
-      </w:r>
-      <w:proofErr w:type="spellStart"/>
-      <w:r>
-        <w:rPr>
-          <w:rFonts w:ascii="Times New Roman" w:eastAsia="Times New Roman" w:hAnsi="Times New Roman" w:cs="Times New Roman"/>
-          <w:sz w:val="24"/>
-          <w:szCs w:val="24"/>
-        </w:rPr>
-        <w:t>pgAdmin</w:t>
-      </w:r>
-      <w:proofErr w:type="spellEnd"/>
-      <w:r>
-        <w:rPr>
-          <w:rFonts w:ascii="Times New Roman" w:eastAsia="Times New Roman" w:hAnsi="Times New Roman" w:cs="Times New Roman"/>
-          <w:sz w:val="24"/>
-          <w:szCs w:val="24"/>
-        </w:rPr>
-        <w:t xml:space="preserve"> for historical stocks, historical stock prices and current market value.</w:t>
+        <w:t>Created 3 tables in pgAdmin for historical stocks, historical stock prices and current market value.</w:t>
       </w:r>
     </w:p>
     <w:p>
@@ -819,6 +741,39 @@
           <w:szCs w:val="24"/>
         </w:rPr>
         <w:t>ample stock analysis. We wanted to compare volatile periods that occurred historically in the stock market vs current conditions.</w:t>
+      </w:r>
+    </w:p>
+    <w:p>
+      <w:pPr>
+        <w:numPr>
+          <w:ilvl w:val="1"/>
+          <w:numId w:val="3"/>
+        </w:numPr>
+        <w:spacing w:before="100" w:beforeAutospacing="1" w:after="100" w:afterAutospacing="1" w:line="240" w:lineRule="auto"/>
+      </w:pPr>
+      <w:r>
+        <w:rPr>
+          <w:rFonts w:ascii="Times New Roman" w:eastAsia="Times New Roman" w:hAnsi="Times New Roman" w:cs="Times New Roman"/>
+          <w:sz w:val="24"/>
+          <w:szCs w:val="24"/>
+        </w:rPr>
+        <w:t xml:space="preserve">Created the flat file </w:t>
+      </w:r>
+      <w:r>
+        <w:rPr>
+          <w:rFonts w:ascii="Times New Roman" w:eastAsia="Times New Roman" w:hAnsi="Times New Roman" w:cs="Times New Roman"/>
+          <w:sz w:val="24"/>
+          <w:szCs w:val="24"/>
+        </w:rPr>
+        <w:t>Resources/StockPriceSubset.csv</w:t>
+      </w:r>
+      <w:r>
+        <w:rPr>
+          <w:rFonts w:ascii="Times New Roman" w:eastAsia="Times New Roman" w:hAnsi="Times New Roman" w:cs="Times New Roman"/>
+          <w:sz w:val="24"/>
+          <w:szCs w:val="24"/>
+        </w:rPr>
+        <w:t xml:space="preserve"> to store the subset data for 2018 from the historical stock price file.</w:t>
       </w:r>
     </w:p>
     <w:sectPr>

</xml_diff>